<commit_message>
updated final project instructions
</commit_message>
<xml_diff>
--- a/admin/reinforcement_learning_final_project_instructions.docx
+++ b/admin/reinforcement_learning_final_project_instructions.docx
@@ -30,7 +30,71 @@
           <w:szCs w:val="28"/>
           <w:lang w:val="en-US" w:eastAsia="zh-CN" w:bidi="hi-IN"/>
         </w:rPr>
-        <w:t>DS 7540. Machine Learning IV: Reinforcement Learning</w:t>
+        <w:t xml:space="preserve">DS </w:t>
+      </w:r>
+      <w:r>
+        <w:rPr>
+          <w:rFonts w:eastAsia="Liberation Serif" w:cs="Liberation Serif"/>
+          <w:b w:val="false"/>
+          <w:i w:val="false"/>
+          <w:caps w:val="false"/>
+          <w:smallCaps w:val="false"/>
+          <w:color w:val="00000A"/>
+          <w:spacing w:val="0"/>
+          <w:kern w:val="0"/>
+          <w:sz w:val="28"/>
+          <w:szCs w:val="28"/>
+          <w:lang w:val="en-US" w:eastAsia="zh-CN" w:bidi="hi-IN"/>
+        </w:rPr>
+        <w:t>5999</w:t>
+      </w:r>
+      <w:r>
+        <w:rPr>
+          <w:rFonts w:eastAsia="Liberation Serif" w:cs="Liberation Serif"/>
+          <w:b w:val="false"/>
+          <w:i w:val="false"/>
+          <w:caps w:val="false"/>
+          <w:smallCaps w:val="false"/>
+          <w:color w:val="00000A"/>
+          <w:spacing w:val="0"/>
+          <w:kern w:val="0"/>
+          <w:sz w:val="28"/>
+          <w:szCs w:val="28"/>
+          <w:lang w:val="en-US" w:eastAsia="zh-CN" w:bidi="hi-IN"/>
+        </w:rPr>
+        <w:t xml:space="preserve">. </w:t>
+      </w:r>
+      <w:r>
+        <w:rPr>
+          <w:rFonts w:eastAsia="Liberation Serif" w:cs="Liberation Serif"/>
+          <w:b w:val="false"/>
+          <w:i w:val="false"/>
+          <w:caps w:val="false"/>
+          <w:smallCaps w:val="false"/>
+          <w:color w:val="00000A"/>
+          <w:spacing w:val="0"/>
+          <w:kern w:val="0"/>
+          <w:sz w:val="28"/>
+          <w:szCs w:val="28"/>
+          <w:lang w:val="en-US" w:eastAsia="zh-CN" w:bidi="hi-IN"/>
+        </w:rPr>
+        <w:t xml:space="preserve">Applied </w:t>
+      </w:r>
+      <w:r>
+        <w:rPr>
+          <w:rFonts w:eastAsia="Liberation Serif" w:cs="Liberation Serif"/>
+          <w:b w:val="false"/>
+          <w:i w:val="false"/>
+          <w:caps w:val="false"/>
+          <w:smallCaps w:val="false"/>
+          <w:color w:val="00000A"/>
+          <w:spacing w:val="0"/>
+          <w:kern w:val="0"/>
+          <w:sz w:val="28"/>
+          <w:szCs w:val="28"/>
+          <w:lang w:val="en-US" w:eastAsia="zh-CN" w:bidi="hi-IN"/>
+        </w:rPr>
+        <w:t>Reinforcement Learning</w:t>
       </w:r>
       <w:r>
         <w:rPr>
@@ -100,21 +164,28 @@
           <w:sz w:val="24"/>
           <w:szCs w:val="24"/>
         </w:rPr>
-        <w:t>January 7</w:t>
-      </w:r>
-      <w:r>
-        <w:rPr>
-          <w:sz w:val="24"/>
-          <w:szCs w:val="24"/>
-        </w:rPr>
-        <w:t>, 202</w:t>
-      </w:r>
-      <w:r>
-        <w:rPr>
-          <w:sz w:val="24"/>
-          <w:szCs w:val="24"/>
-        </w:rPr>
-        <w:t>5</w:t>
+        <w:t>May</w:t>
+      </w:r>
+      <w:r>
+        <w:rPr>
+          <w:sz w:val="24"/>
+          <w:szCs w:val="24"/>
+        </w:rPr>
+        <w:t xml:space="preserve"> </w:t>
+      </w:r>
+      <w:r>
+        <w:rPr>
+          <w:sz w:val="24"/>
+          <w:szCs w:val="24"/>
+        </w:rPr>
+        <w:t>20</w:t>
+      </w:r>
+      <w:r>
+        <w:rPr>
+          <w:sz w:val="24"/>
+          <w:szCs w:val="24"/>
+        </w:rPr>
+        <w:t>, 2025</w:t>
       </w:r>
     </w:p>
     <w:p>
@@ -167,7 +238,7 @@
           <w:sz w:val="24"/>
           <w:szCs w:val="24"/>
         </w:rPr>
-        <w:t>Students will apply their learning to the goal of completing a substantial course project.  Each student can work individually or in teams of 2-3. This document outlines the necessary components of the final project.</w:t>
+        <w:t>Students will apply their learning to the goal of completing a substantial course project.  Each student can work in teams of 2-3. This document outlines the necessary components of the final project.</w:t>
       </w:r>
     </w:p>
     <w:p>
@@ -1675,15 +1746,7 @@
           <w:sz w:val="24"/>
           <w:szCs w:val="24"/>
         </w:rPr>
-        <w:t>7. Team</w:t>
-      </w:r>
-      <w:r>
-        <w:rPr>
-          <w:b/>
-          <w:sz w:val="24"/>
-          <w:szCs w:val="24"/>
-        </w:rPr>
-        <w:t>work</w:t>
+        <w:t>7. Teamwork</w:t>
       </w:r>
     </w:p>
     <w:p>

</xml_diff>